<commit_message>
Lesson Plan and Room Database added
</commit_message>
<xml_diff>
--- a/Resources Mapping.docx
+++ b/Resources Mapping.docx
@@ -48,43 +48,7 @@
           <w:sz w:val="32"/>
           <w:u w:val="single"/>
         </w:rPr>
-        <w:t xml:space="preserve">SRK Institute </w:t>
-      </w:r>
-      <w:proofErr w:type="gramStart"/>
-      <w:r>
-        <w:rPr>
-          <w:b/>
-          <w:sz w:val="32"/>
-          <w:u w:val="single"/>
-        </w:rPr>
-        <w:t>Of</w:t>
-      </w:r>
-      <w:proofErr w:type="gramEnd"/>
-      <w:r>
-        <w:rPr>
-          <w:b/>
-          <w:sz w:val="32"/>
-          <w:u w:val="single"/>
-        </w:rPr>
-        <w:t xml:space="preserve"> Technology, </w:t>
-      </w:r>
-      <w:proofErr w:type="spellStart"/>
-      <w:r>
-        <w:rPr>
-          <w:b/>
-          <w:sz w:val="32"/>
-          <w:u w:val="single"/>
-        </w:rPr>
-        <w:t>Enikepadu</w:t>
-      </w:r>
-      <w:proofErr w:type="spellEnd"/>
-      <w:r>
-        <w:rPr>
-          <w:b/>
-          <w:sz w:val="32"/>
-          <w:u w:val="single"/>
-        </w:rPr>
-        <w:t>, Vijayawada</w:t>
+        <w:t>SRK Institute Of Technology, Enikepadu, Vijayawada</w:t>
       </w:r>
     </w:p>
     <w:p>
@@ -242,25 +206,7 @@
             <w:b/>
             <w:sz w:val="32"/>
           </w:rPr>
-          <w:t xml:space="preserve">Firebase in a weekend – </w:t>
-        </w:r>
-        <w:proofErr w:type="spellStart"/>
-        <w:r>
-          <w:rPr>
-            <w:rStyle w:val="Hyperlink"/>
-            <w:b/>
-            <w:sz w:val="32"/>
-          </w:rPr>
-          <w:t>Udacity</w:t>
-        </w:r>
-        <w:proofErr w:type="spellEnd"/>
-        <w:r>
-          <w:rPr>
-            <w:rStyle w:val="Hyperlink"/>
-            <w:b/>
-            <w:sz w:val="32"/>
-          </w:rPr>
-          <w:t xml:space="preserve"> Free Course</w:t>
+          <w:t>Firebase in a weekend – Udacity Free Course</w:t>
         </w:r>
       </w:hyperlink>
     </w:p>
@@ -312,42 +258,145 @@
             <w:b/>
             <w:sz w:val="32"/>
           </w:rPr>
-          <w:t xml:space="preserve">Public </w:t>
-        </w:r>
-        <w:proofErr w:type="spellStart"/>
-        <w:r>
-          <w:rPr>
-            <w:rStyle w:val="Hyperlink"/>
-            <w:b/>
-            <w:sz w:val="32"/>
-          </w:rPr>
-          <w:t>Apis</w:t>
-        </w:r>
-        <w:proofErr w:type="spellEnd"/>
+          <w:t>Public Apis</w:t>
+        </w:r>
       </w:hyperlink>
       <w:r>
         <w:rPr>
           <w:b/>
           <w:sz w:val="32"/>
         </w:rPr>
-        <w:t xml:space="preserve"> (List of all Publicly available APIs to use in projects </w:t>
+        <w:t xml:space="preserve"> (List of all Publicly available APIs to use in projects -  All Open Source)</w:t>
       </w:r>
-      <w:proofErr w:type="gramStart"/>
+    </w:p>
+    <w:p>
+      <w:pPr>
+        <w:rPr>
+          <w:b/>
+          <w:sz w:val="32"/>
+        </w:rPr>
+      </w:pPr>
+    </w:p>
+    <w:p>
+      <w:pPr>
+        <w:rPr>
+          <w:b/>
+          <w:sz w:val="32"/>
+        </w:rPr>
+      </w:pPr>
+      <w:hyperlink r:id="rId13" w:history="1">
+        <w:r>
+          <w:rPr>
+            <w:rStyle w:val="Hyperlink"/>
+            <w:b/>
+            <w:sz w:val="32"/>
+          </w:rPr>
+          <w:t>Git &amp; GitHub Resources to Learn</w:t>
+        </w:r>
+      </w:hyperlink>
+    </w:p>
+    <w:p>
+      <w:pPr>
+        <w:rPr>
+          <w:b/>
+          <w:sz w:val="32"/>
+        </w:rPr>
+      </w:pPr>
+      <w:hyperlink r:id="rId14" w:history="1">
+        <w:r>
+          <w:rPr>
+            <w:rStyle w:val="Hyperlink"/>
+            <w:b/>
+            <w:sz w:val="32"/>
+          </w:rPr>
+          <w:t>Presentations – Git &amp; GitHub</w:t>
+        </w:r>
+      </w:hyperlink>
+    </w:p>
+    <w:p>
+      <w:pPr>
+        <w:rPr>
+          <w:b/>
+          <w:sz w:val="32"/>
+        </w:rPr>
+      </w:pPr>
+    </w:p>
+    <w:p>
+      <w:pPr>
+        <w:rPr>
+          <w:b/>
+          <w:sz w:val="32"/>
+        </w:rPr>
+      </w:pPr>
       <w:r>
         <w:rPr>
           <w:b/>
           <w:sz w:val="32"/>
         </w:rPr>
-        <w:t>-  All</w:t>
+        <w:t>In case of further queries – Drop an email to</w:t>
       </w:r>
-      <w:proofErr w:type="gramEnd"/>
-      <w:r>
-        <w:rPr>
-          <w:b/>
-          <w:sz w:val="32"/>
-        </w:rPr>
-        <w:t xml:space="preserve"> Open Source)</w:t>
-      </w:r>
+    </w:p>
+    <w:p>
+      <w:pPr>
+        <w:rPr>
+          <w:b/>
+          <w:sz w:val="32"/>
+        </w:rPr>
+      </w:pPr>
+      <w:hyperlink r:id="rId15" w:history="1">
+        <w:r>
+          <w:rPr>
+            <w:rStyle w:val="Hyperlink"/>
+            <w:b/>
+            <w:sz w:val="32"/>
+          </w:rPr>
+          <w:t>Pavankumarreddy.t@apssdc.in</w:t>
+        </w:r>
+      </w:hyperlink>
+    </w:p>
+    <w:p>
+      <w:pPr>
+        <w:rPr>
+          <w:b/>
+          <w:sz w:val="32"/>
+        </w:rPr>
+      </w:pPr>
+      <w:hyperlink r:id="rId16" w:history="1">
+        <w:r>
+          <w:rPr>
+            <w:rStyle w:val="Hyperlink"/>
+            <w:b/>
+            <w:sz w:val="32"/>
+          </w:rPr>
+          <w:t>Sivaprasad.b@apssdc.in</w:t>
+        </w:r>
+      </w:hyperlink>
+    </w:p>
+    <w:p>
+      <w:pPr>
+        <w:rPr>
+          <w:b/>
+          <w:sz w:val="32"/>
+        </w:rPr>
+      </w:pPr>
+      <w:hyperlink r:id="rId17" w:history="1">
+        <w:r>
+          <w:rPr>
+            <w:rStyle w:val="Hyperlink"/>
+            <w:b/>
+            <w:sz w:val="32"/>
+          </w:rPr>
+          <w:t>Svkrishna.p@apssdc.in</w:t>
+        </w:r>
+      </w:hyperlink>
+    </w:p>
+    <w:p>
+      <w:pPr>
+        <w:rPr>
+          <w:b/>
+          <w:sz w:val="32"/>
+        </w:rPr>
+      </w:pPr>
     </w:p>
     <w:sectPr>
       <w:pgSz w:w="11906" w:h="16838"/>
@@ -615,6 +664,7 @@
   <w:style w:type="paragraph" w:default="1" w:styleId="Normal">
     <w:name w:val="Normal"/>
     <w:qFormat/>
+    <w:rsid w:val="006E5739"/>
   </w:style>
   <w:style w:type="character" w:default="1" w:styleId="DefaultParagraphFont">
     <w:name w:val="Default Paragraph Font"/>

</xml_diff>